<commit_message>
changes the footer misspelling
</commit_message>
<xml_diff>
--- a/cheat-sheet.docx
+++ b/cheat-sheet.docx
@@ -6,7 +6,8 @@
       <w:pPr>
         <w:pStyle w:val="Titel"/>
       </w:pPr>
-      <w:proofErr w:type="spellStart"/>
+      <w:bookmarkStart w:id="0" w:name="_GoBack"/>
+      <w:bookmarkEnd w:id="0"/>
       <w:r>
         <w:t>sublime</w:t>
       </w:r>
@@ -22,33 +23,17 @@
       <w:r>
         <w:t>motion</w:t>
       </w:r>
-      <w:proofErr w:type="spellEnd"/>
     </w:p>
     <w:p>
       <w:pPr>
         <w:pStyle w:val="berschrift1"/>
       </w:pPr>
-      <w:proofErr w:type="spellStart"/>
-      <w:r>
-        <w:t>install</w:t>
-      </w:r>
-      <w:proofErr w:type="spellEnd"/>
-      <w:r>
-        <w:t xml:space="preserve"> </w:t>
-      </w:r>
-      <w:proofErr w:type="spellStart"/>
-      <w:r>
-        <w:t>and</w:t>
-      </w:r>
-      <w:proofErr w:type="spellEnd"/>
-      <w:r>
-        <w:t xml:space="preserve"> </w:t>
-      </w:r>
-      <w:proofErr w:type="spellStart"/>
+      <w:r>
+        <w:t xml:space="preserve">install and </w:t>
+      </w:r>
       <w:r>
         <w:t>config</w:t>
       </w:r>
-      <w:proofErr w:type="spellEnd"/>
     </w:p>
     <w:p>
       <w:pPr>
@@ -62,8 +47,6 @@
       <w:r>
         <w:t>www.sublimetext.com</w:t>
       </w:r>
-      <w:bookmarkStart w:id="0" w:name="_GoBack"/>
-      <w:bookmarkEnd w:id="0"/>
     </w:p>
     <w:p>
       <w:pPr>
@@ -74,13 +57,8 @@
       </w:r>
     </w:p>
     <w:p>
-      <w:proofErr w:type="spellStart"/>
-      <w:r>
-        <w:t>Preferences</w:t>
-      </w:r>
-      <w:proofErr w:type="spellEnd"/>
-      <w:r>
-        <w:t xml:space="preserve"> </w:t>
+      <w:r>
+        <w:t xml:space="preserve">Preferences </w:t>
       </w:r>
       <w:r>
         <w:sym w:font="Wingdings" w:char="F0E0"/>
@@ -102,15 +80,7 @@
         <w:pStyle w:val="Code"/>
       </w:pPr>
       <w:r>
-        <w:t xml:space="preserve">  "</w:t>
-      </w:r>
-      <w:proofErr w:type="spellStart"/>
-      <w:r>
-        <w:t>font_size</w:t>
-      </w:r>
-      <w:proofErr w:type="spellEnd"/>
-      <w:r>
-        <w:t>": 14.0,</w:t>
+        <w:t xml:space="preserve">  "font_size": 14.0,</w:t>
       </w:r>
     </w:p>
     <w:p>
@@ -118,15 +88,7 @@
         <w:pStyle w:val="Code"/>
       </w:pPr>
       <w:r>
-        <w:t xml:space="preserve">  „</w:t>
-      </w:r>
-      <w:proofErr w:type="spellStart"/>
-      <w:r>
-        <w:t>tab_size</w:t>
-      </w:r>
-      <w:proofErr w:type="spellEnd"/>
-      <w:r>
-        <w:t>": 2,</w:t>
+        <w:t xml:space="preserve">  „tab_size": 2,</w:t>
       </w:r>
     </w:p>
     <w:p>
@@ -134,21 +96,8 @@
         <w:pStyle w:val="Code"/>
       </w:pPr>
       <w:r>
-        <w:t xml:space="preserve">  "</w:t>
-      </w:r>
-      <w:proofErr w:type="spellStart"/>
-      <w:r>
-        <w:t>translate_tabs_to_spaces</w:t>
-      </w:r>
-      <w:proofErr w:type="spellEnd"/>
-      <w:r>
-        <w:t xml:space="preserve">": </w:t>
-      </w:r>
-      <w:proofErr w:type="spellStart"/>
-      <w:r>
-        <w:t>true</w:t>
-      </w:r>
-      <w:proofErr w:type="spellEnd"/>
+        <w:t xml:space="preserve">  "translate_tabs_to_spaces": true</w:t>
+      </w:r>
     </w:p>
     <w:p>
       <w:pPr>
@@ -163,13 +112,8 @@
         <w:pStyle w:val="berschrift2"/>
       </w:pPr>
       <w:r>
-        <w:t xml:space="preserve">Package </w:t>
-      </w:r>
-      <w:proofErr w:type="spellStart"/>
-      <w:r>
-        <w:t>Control</w:t>
-      </w:r>
-      <w:proofErr w:type="spellEnd"/>
+        <w:t>Package Control</w:t>
+      </w:r>
     </w:p>
     <w:p>
       <w:r>
@@ -180,34 +124,19 @@
       <w:pPr>
         <w:pStyle w:val="berschrift2"/>
       </w:pPr>
-      <w:proofErr w:type="spellStart"/>
       <w:r>
         <w:t>Keybinding</w:t>
       </w:r>
-      <w:proofErr w:type="spellEnd"/>
-    </w:p>
-    <w:p>
-      <w:proofErr w:type="spellStart"/>
-      <w:r>
-        <w:t>Preferences</w:t>
-      </w:r>
-      <w:proofErr w:type="spellEnd"/>
-      <w:r>
-        <w:t xml:space="preserve"> </w:t>
+    </w:p>
+    <w:p>
+      <w:r>
+        <w:t xml:space="preserve">Preferences </w:t>
       </w:r>
       <w:r>
         <w:sym w:font="Wingdings" w:char="F0E0"/>
       </w:r>
       <w:r>
-        <w:t xml:space="preserve"> </w:t>
-      </w:r>
-      <w:proofErr w:type="spellStart"/>
-      <w:r>
-        <w:t>Keybindings</w:t>
-      </w:r>
-      <w:proofErr w:type="spellEnd"/>
-      <w:r>
-        <w:t xml:space="preserve"> – User</w:t>
+        <w:t xml:space="preserve"> Keybindings – User</w:t>
       </w:r>
     </w:p>
     <w:p>
@@ -231,23 +160,7 @@
         <w:pStyle w:val="Code"/>
       </w:pPr>
       <w:r>
-        <w:t xml:space="preserve">    "</w:t>
-      </w:r>
-      <w:proofErr w:type="spellStart"/>
-      <w:r>
-        <w:t>keys</w:t>
-      </w:r>
-      <w:proofErr w:type="spellEnd"/>
-      <w:r>
-        <w:t>": ["</w:t>
-      </w:r>
-      <w:proofErr w:type="spellStart"/>
-      <w:r>
-        <w:t>command+shift</w:t>
-      </w:r>
-      <w:proofErr w:type="spellEnd"/>
-      <w:r>
-        <w:t>+."],  </w:t>
+        <w:t xml:space="preserve">    "keys": ["command+shift+."],  </w:t>
       </w:r>
     </w:p>
     <w:p>
@@ -255,23 +168,7 @@
         <w:pStyle w:val="Code"/>
       </w:pPr>
       <w:r>
-        <w:t xml:space="preserve">    "</w:t>
-      </w:r>
-      <w:proofErr w:type="spellStart"/>
-      <w:r>
-        <w:t>command</w:t>
-      </w:r>
-      <w:proofErr w:type="spellEnd"/>
-      <w:r>
-        <w:t>": "</w:t>
-      </w:r>
-      <w:proofErr w:type="spellStart"/>
-      <w:r>
-        <w:t>insert_snippet</w:t>
-      </w:r>
-      <w:proofErr w:type="spellEnd"/>
-      <w:r>
-        <w:t xml:space="preserve">", </w:t>
+        <w:t xml:space="preserve">    "command": "insert_snippet", </w:t>
       </w:r>
     </w:p>
     <w:p>
@@ -279,31 +176,7 @@
         <w:pStyle w:val="Code"/>
       </w:pPr>
       <w:r>
-        <w:t xml:space="preserve">    "</w:t>
-      </w:r>
-      <w:proofErr w:type="spellStart"/>
-      <w:r>
-        <w:t>args</w:t>
-      </w:r>
-      <w:proofErr w:type="spellEnd"/>
-      <w:r>
-        <w:t>": {"</w:t>
-      </w:r>
-      <w:proofErr w:type="spellStart"/>
-      <w:r>
-        <w:t>name</w:t>
-      </w:r>
-      <w:proofErr w:type="spellEnd"/>
-      <w:r>
-        <w:t>": "Packages/User/</w:t>
-      </w:r>
-      <w:proofErr w:type="spellStart"/>
-      <w:r>
-        <w:t>erb.sublime-snippet</w:t>
-      </w:r>
-      <w:proofErr w:type="spellEnd"/>
-      <w:r>
-        <w:t xml:space="preserve">"} </w:t>
+        <w:t xml:space="preserve">    "args": {"name": "Packages/User/erb.sublime-snippet"} </w:t>
       </w:r>
     </w:p>
     <w:p>
@@ -328,232 +201,36 @@
           <w:shd w:val="clear" w:color="auto" w:fill="FFFFFF"/>
         </w:rPr>
       </w:pPr>
-      <w:proofErr w:type="spellStart"/>
       <w:r>
         <w:rPr>
           <w:shd w:val="clear" w:color="auto" w:fill="FFFFFF"/>
         </w:rPr>
-        <w:t>keys</w:t>
-      </w:r>
-      <w:proofErr w:type="spellEnd"/>
+        <w:t>keys: takes an array of keyboard shortcuts</w:t>
+      </w:r>
+      <w:r>
+        <w:br/>
+      </w:r>
       <w:r>
         <w:rPr>
           <w:shd w:val="clear" w:color="auto" w:fill="FFFFFF"/>
         </w:rPr>
-        <w:t xml:space="preserve">: </w:t>
-      </w:r>
-      <w:proofErr w:type="spellStart"/>
+        <w:t>command: name of the command</w:t>
+      </w:r>
+      <w:r>
+        <w:br/>
+      </w:r>
       <w:r>
         <w:rPr>
           <w:shd w:val="clear" w:color="auto" w:fill="FFFFFF"/>
         </w:rPr>
-        <w:t>takes</w:t>
-      </w:r>
-      <w:proofErr w:type="spellEnd"/>
+        <w:t>args: any extra arguments</w:t>
+      </w:r>
       <w:r>
         <w:rPr>
           <w:shd w:val="clear" w:color="auto" w:fill="FFFFFF"/>
         </w:rPr>
-        <w:t xml:space="preserve"> an </w:t>
-      </w:r>
-      <w:proofErr w:type="spellStart"/>
-      <w:r>
-        <w:rPr>
-          <w:shd w:val="clear" w:color="auto" w:fill="FFFFFF"/>
-        </w:rPr>
-        <w:t>array</w:t>
-      </w:r>
-      <w:proofErr w:type="spellEnd"/>
-      <w:r>
-        <w:rPr>
-          <w:shd w:val="clear" w:color="auto" w:fill="FFFFFF"/>
-        </w:rPr>
-        <w:t xml:space="preserve"> </w:t>
-      </w:r>
-      <w:proofErr w:type="spellStart"/>
-      <w:r>
-        <w:rPr>
-          <w:shd w:val="clear" w:color="auto" w:fill="FFFFFF"/>
-        </w:rPr>
-        <w:t>of</w:t>
-      </w:r>
-      <w:proofErr w:type="spellEnd"/>
-      <w:r>
-        <w:rPr>
-          <w:shd w:val="clear" w:color="auto" w:fill="FFFFFF"/>
-        </w:rPr>
-        <w:t xml:space="preserve"> </w:t>
-      </w:r>
-      <w:proofErr w:type="spellStart"/>
-      <w:r>
-        <w:rPr>
-          <w:shd w:val="clear" w:color="auto" w:fill="FFFFFF"/>
-        </w:rPr>
-        <w:t>keyboard</w:t>
-      </w:r>
-      <w:proofErr w:type="spellEnd"/>
-      <w:r>
-        <w:rPr>
-          <w:shd w:val="clear" w:color="auto" w:fill="FFFFFF"/>
-        </w:rPr>
-        <w:t xml:space="preserve"> </w:t>
-      </w:r>
-      <w:proofErr w:type="spellStart"/>
-      <w:r>
-        <w:rPr>
-          <w:shd w:val="clear" w:color="auto" w:fill="FFFFFF"/>
-        </w:rPr>
-        <w:t>shortcuts</w:t>
-      </w:r>
-      <w:proofErr w:type="spellEnd"/>
-      <w:r>
-        <w:br/>
-      </w:r>
-      <w:proofErr w:type="spellStart"/>
-      <w:r>
-        <w:rPr>
-          <w:shd w:val="clear" w:color="auto" w:fill="FFFFFF"/>
-        </w:rPr>
-        <w:t>command</w:t>
-      </w:r>
-      <w:proofErr w:type="spellEnd"/>
-      <w:r>
-        <w:rPr>
-          <w:shd w:val="clear" w:color="auto" w:fill="FFFFFF"/>
-        </w:rPr>
-        <w:t xml:space="preserve">: </w:t>
-      </w:r>
-      <w:proofErr w:type="spellStart"/>
-      <w:r>
-        <w:rPr>
-          <w:shd w:val="clear" w:color="auto" w:fill="FFFFFF"/>
-        </w:rPr>
-        <w:t>name</w:t>
-      </w:r>
-      <w:proofErr w:type="spellEnd"/>
-      <w:r>
-        <w:rPr>
-          <w:shd w:val="clear" w:color="auto" w:fill="FFFFFF"/>
-        </w:rPr>
-        <w:t xml:space="preserve"> </w:t>
-      </w:r>
-      <w:proofErr w:type="spellStart"/>
-      <w:r>
-        <w:rPr>
-          <w:shd w:val="clear" w:color="auto" w:fill="FFFFFF"/>
-        </w:rPr>
-        <w:t>of</w:t>
-      </w:r>
-      <w:proofErr w:type="spellEnd"/>
-      <w:r>
-        <w:rPr>
-          <w:shd w:val="clear" w:color="auto" w:fill="FFFFFF"/>
-        </w:rPr>
-        <w:t xml:space="preserve"> </w:t>
-      </w:r>
-      <w:proofErr w:type="spellStart"/>
-      <w:r>
-        <w:rPr>
-          <w:shd w:val="clear" w:color="auto" w:fill="FFFFFF"/>
-        </w:rPr>
-        <w:t>the</w:t>
-      </w:r>
-      <w:proofErr w:type="spellEnd"/>
-      <w:r>
-        <w:rPr>
-          <w:shd w:val="clear" w:color="auto" w:fill="FFFFFF"/>
-        </w:rPr>
-        <w:t xml:space="preserve"> </w:t>
-      </w:r>
-      <w:proofErr w:type="spellStart"/>
-      <w:r>
-        <w:rPr>
-          <w:shd w:val="clear" w:color="auto" w:fill="FFFFFF"/>
-        </w:rPr>
-        <w:t>command</w:t>
-      </w:r>
-      <w:proofErr w:type="spellEnd"/>
-      <w:r>
-        <w:br/>
-      </w:r>
-      <w:proofErr w:type="spellStart"/>
-      <w:r>
-        <w:rPr>
-          <w:shd w:val="clear" w:color="auto" w:fill="FFFFFF"/>
-        </w:rPr>
-        <w:t>args</w:t>
-      </w:r>
-      <w:proofErr w:type="spellEnd"/>
-      <w:r>
-        <w:rPr>
-          <w:shd w:val="clear" w:color="auto" w:fill="FFFFFF"/>
-        </w:rPr>
-        <w:t xml:space="preserve">: </w:t>
-      </w:r>
-      <w:proofErr w:type="spellStart"/>
-      <w:r>
-        <w:rPr>
-          <w:shd w:val="clear" w:color="auto" w:fill="FFFFFF"/>
-        </w:rPr>
-        <w:t>any</w:t>
-      </w:r>
-      <w:proofErr w:type="spellEnd"/>
-      <w:r>
-        <w:rPr>
-          <w:shd w:val="clear" w:color="auto" w:fill="FFFFFF"/>
-        </w:rPr>
-        <w:t xml:space="preserve"> extra </w:t>
-      </w:r>
-      <w:proofErr w:type="spellStart"/>
-      <w:r>
-        <w:rPr>
-          <w:shd w:val="clear" w:color="auto" w:fill="FFFFFF"/>
-        </w:rPr>
-        <w:t>arguments</w:t>
-      </w:r>
-      <w:proofErr w:type="spellEnd"/>
-      <w:r>
-        <w:rPr>
-          <w:shd w:val="clear" w:color="auto" w:fill="FFFFFF"/>
-        </w:rPr>
-        <w:t xml:space="preserve">, e.g. </w:t>
-      </w:r>
-      <w:proofErr w:type="spellStart"/>
-      <w:r>
-        <w:rPr>
-          <w:shd w:val="clear" w:color="auto" w:fill="FFFFFF"/>
-        </w:rPr>
-        <w:t>path</w:t>
-      </w:r>
-      <w:proofErr w:type="spellEnd"/>
-      <w:r>
-        <w:rPr>
-          <w:shd w:val="clear" w:color="auto" w:fill="FFFFFF"/>
-        </w:rPr>
-        <w:t xml:space="preserve"> </w:t>
-      </w:r>
-      <w:proofErr w:type="spellStart"/>
-      <w:r>
-        <w:rPr>
-          <w:shd w:val="clear" w:color="auto" w:fill="FFFFFF"/>
-        </w:rPr>
-        <w:t>to</w:t>
-      </w:r>
-      <w:proofErr w:type="spellEnd"/>
-      <w:r>
-        <w:rPr>
-          <w:shd w:val="clear" w:color="auto" w:fill="FFFFFF"/>
-        </w:rPr>
-        <w:t xml:space="preserve"> </w:t>
-      </w:r>
-      <w:proofErr w:type="spellStart"/>
-      <w:r>
-        <w:rPr>
-          <w:shd w:val="clear" w:color="auto" w:fill="FFFFFF"/>
-        </w:rPr>
-        <w:t>snippet</w:t>
-      </w:r>
-      <w:proofErr w:type="spellEnd"/>
+        <w:t>, e.g. path to snippet</w:t>
+      </w:r>
     </w:p>
     <w:p>
       <w:pPr>
@@ -562,14 +239,12 @@
           <w:shd w:val="clear" w:color="auto" w:fill="FFFFFF"/>
         </w:rPr>
       </w:pPr>
-      <w:proofErr w:type="spellStart"/>
       <w:r>
         <w:rPr>
           <w:shd w:val="clear" w:color="auto" w:fill="FFFFFF"/>
         </w:rPr>
         <w:t>Snippets</w:t>
       </w:r>
-      <w:proofErr w:type="spellEnd"/>
     </w:p>
     <w:p>
       <w:r>
@@ -579,57 +254,15 @@
         <w:sym w:font="Wingdings" w:char="F0E0"/>
       </w:r>
       <w:r>
-        <w:t xml:space="preserve">New </w:t>
-      </w:r>
-      <w:proofErr w:type="spellStart"/>
-      <w:r>
-        <w:t>Snippet</w:t>
-      </w:r>
-      <w:proofErr w:type="spellEnd"/>
-    </w:p>
-    <w:p>
-      <w:proofErr w:type="spellStart"/>
+        <w:t>New Snippet</w:t>
+      </w:r>
+    </w:p>
+    <w:p>
       <w:r>
         <w:t>Dont’</w:t>
       </w:r>
       <w:r>
-        <w:t>t</w:t>
-      </w:r>
-      <w:proofErr w:type="spellEnd"/>
-      <w:r>
-        <w:t xml:space="preserve"> </w:t>
-      </w:r>
-      <w:proofErr w:type="spellStart"/>
-      <w:r>
-        <w:t>forget</w:t>
-      </w:r>
-      <w:proofErr w:type="spellEnd"/>
-      <w:r>
-        <w:t xml:space="preserve"> </w:t>
-      </w:r>
-      <w:proofErr w:type="spellStart"/>
-      <w:r>
-        <w:t>to</w:t>
-      </w:r>
-      <w:proofErr w:type="spellEnd"/>
-      <w:r>
-        <w:t xml:space="preserve"> save </w:t>
-      </w:r>
-      <w:proofErr w:type="spellStart"/>
-      <w:r>
-        <w:t>it</w:t>
-      </w:r>
-      <w:proofErr w:type="spellEnd"/>
-      <w:r>
-        <w:t xml:space="preserve"> </w:t>
-      </w:r>
-      <w:proofErr w:type="spellStart"/>
-      <w:r>
-        <w:t>as</w:t>
-      </w:r>
-      <w:proofErr w:type="spellEnd"/>
-      <w:r>
-        <w:t xml:space="preserve"> </w:t>
+        <w:t xml:space="preserve">t forget to save it as </w:t>
       </w:r>
       <w:r>
         <w:t>„</w:t>
@@ -640,11 +273,9 @@
       <w:r>
         <w:t>sublime-</w:t>
       </w:r>
-      <w:proofErr w:type="spellStart"/>
       <w:r>
         <w:t>snippet</w:t>
       </w:r>
-      <w:proofErr w:type="spellEnd"/>
       <w:r>
         <w:t>“</w:t>
       </w:r>
@@ -653,21 +284,17 @@
       <w:pPr>
         <w:pStyle w:val="berschrift1"/>
       </w:pPr>
-      <w:proofErr w:type="spellStart"/>
       <w:r>
         <w:t>usage</w:t>
       </w:r>
-      <w:proofErr w:type="spellEnd"/>
     </w:p>
     <w:p>
       <w:pPr>
         <w:pStyle w:val="berschrift2"/>
       </w:pPr>
-      <w:proofErr w:type="spellStart"/>
       <w:r>
         <w:t>navigation</w:t>
       </w:r>
-      <w:proofErr w:type="spellEnd"/>
     </w:p>
     <w:tbl>
       <w:tblPr>
@@ -693,13 +320,8 @@
             <w:tcW w:w="2159" w:type="dxa"/>
           </w:tcPr>
           <w:p>
-            <w:proofErr w:type="spellStart"/>
-            <w:r>
-              <w:t>cmd</w:t>
-            </w:r>
-            <w:proofErr w:type="spellEnd"/>
-            <w:r>
-              <w:t>-p</w:t>
+            <w:r>
+              <w:t>cmd-p</w:t>
             </w:r>
           </w:p>
         </w:tc>
@@ -708,27 +330,9 @@
             <w:tcW w:w="2160" w:type="dxa"/>
           </w:tcPr>
           <w:p>
-            <w:proofErr w:type="spellStart"/>
-            <w:r>
-              <w:t>navigate</w:t>
-            </w:r>
-            <w:proofErr w:type="spellEnd"/>
-            <w:r>
-              <w:t xml:space="preserve"> in </w:t>
-            </w:r>
-            <w:proofErr w:type="spellStart"/>
-            <w:r>
-              <w:t>current</w:t>
-            </w:r>
-            <w:proofErr w:type="spellEnd"/>
-            <w:r>
-              <w:t xml:space="preserve"> </w:t>
-            </w:r>
-            <w:proofErr w:type="spellStart"/>
-            <w:r>
-              <w:t>project</w:t>
-            </w:r>
-            <w:proofErr w:type="spellEnd"/>
+            <w:r>
+              <w:t>navigate in current project</w:t>
+            </w:r>
           </w:p>
         </w:tc>
       </w:tr>
@@ -738,13 +342,8 @@
             <w:tcW w:w="2159" w:type="dxa"/>
           </w:tcPr>
           <w:p>
-            <w:proofErr w:type="spellStart"/>
-            <w:r>
-              <w:t>cmd</w:t>
-            </w:r>
-            <w:proofErr w:type="spellEnd"/>
-            <w:r>
-              <w:t>-r</w:t>
+            <w:r>
+              <w:t>cmd-r</w:t>
             </w:r>
           </w:p>
         </w:tc>
@@ -753,35 +352,9 @@
             <w:tcW w:w="2160" w:type="dxa"/>
           </w:tcPr>
           <w:p>
-            <w:proofErr w:type="spellStart"/>
-            <w:r>
-              <w:t>navigate</w:t>
-            </w:r>
-            <w:proofErr w:type="spellEnd"/>
-            <w:r>
-              <w:t xml:space="preserve"> </w:t>
-            </w:r>
-            <w:proofErr w:type="spellStart"/>
-            <w:r>
-              <w:t>between</w:t>
-            </w:r>
-            <w:proofErr w:type="spellEnd"/>
-            <w:r>
-              <w:t xml:space="preserve"> </w:t>
-            </w:r>
-            <w:proofErr w:type="spellStart"/>
-            <w:r>
-              <w:t>code</w:t>
-            </w:r>
-            <w:proofErr w:type="spellEnd"/>
-            <w:r>
-              <w:t xml:space="preserve"> </w:t>
-            </w:r>
-            <w:proofErr w:type="spellStart"/>
-            <w:r>
-              <w:t>sections</w:t>
-            </w:r>
-            <w:proofErr w:type="spellEnd"/>
+            <w:r>
+              <w:t>navigate between code sections</w:t>
+            </w:r>
           </w:p>
         </w:tc>
       </w:tr>
@@ -791,13 +364,8 @@
             <w:tcW w:w="2159" w:type="dxa"/>
           </w:tcPr>
           <w:p>
-            <w:proofErr w:type="spellStart"/>
-            <w:r>
-              <w:t>cmd</w:t>
-            </w:r>
-            <w:proofErr w:type="spellEnd"/>
-            <w:r>
-              <w:t>-g</w:t>
+            <w:r>
+              <w:t>cmd-g</w:t>
             </w:r>
           </w:p>
         </w:tc>
@@ -806,35 +374,9 @@
             <w:tcW w:w="2160" w:type="dxa"/>
           </w:tcPr>
           <w:p>
-            <w:proofErr w:type="spellStart"/>
-            <w:r>
-              <w:t>goto</w:t>
-            </w:r>
-            <w:proofErr w:type="spellEnd"/>
-            <w:r>
-              <w:t xml:space="preserve"> </w:t>
-            </w:r>
-            <w:proofErr w:type="spellStart"/>
-            <w:r>
-              <w:t>next</w:t>
-            </w:r>
-            <w:proofErr w:type="spellEnd"/>
-            <w:r>
-              <w:t xml:space="preserve"> </w:t>
-            </w:r>
-            <w:proofErr w:type="spellStart"/>
-            <w:r>
-              <w:t>matching</w:t>
-            </w:r>
-            <w:proofErr w:type="spellEnd"/>
-            <w:r>
-              <w:t xml:space="preserve"> </w:t>
-            </w:r>
-            <w:proofErr w:type="spellStart"/>
-            <w:r>
-              <w:t>word</w:t>
-            </w:r>
-            <w:proofErr w:type="spellEnd"/>
+            <w:r>
+              <w:t>goto next matching word</w:t>
+            </w:r>
           </w:p>
         </w:tc>
       </w:tr>
@@ -843,12 +385,10 @@
       <w:pPr>
         <w:pStyle w:val="berschrift2"/>
       </w:pPr>
-      <w:proofErr w:type="spellStart"/>
       <w:r>
         <w:lastRenderedPageBreak/>
         <w:t>selection</w:t>
       </w:r>
-      <w:proofErr w:type="spellEnd"/>
     </w:p>
     <w:tbl>
       <w:tblPr>
@@ -874,13 +414,8 @@
             <w:tcW w:w="2159" w:type="dxa"/>
           </w:tcPr>
           <w:p>
-            <w:proofErr w:type="spellStart"/>
-            <w:r>
-              <w:t>cmd</w:t>
-            </w:r>
-            <w:proofErr w:type="spellEnd"/>
-            <w:r>
-              <w:t>-l</w:t>
+            <w:r>
+              <w:t>cmd-l</w:t>
             </w:r>
           </w:p>
         </w:tc>
@@ -890,21 +425,8 @@
           </w:tcPr>
           <w:p>
             <w:r>
-              <w:t>(multi-)</w:t>
-            </w:r>
-            <w:proofErr w:type="spellStart"/>
-            <w:r>
-              <w:t>select</w:t>
-            </w:r>
-            <w:proofErr w:type="spellEnd"/>
-            <w:r>
-              <w:t xml:space="preserve"> </w:t>
-            </w:r>
-            <w:proofErr w:type="spellStart"/>
-            <w:r>
-              <w:t>line</w:t>
-            </w:r>
-            <w:proofErr w:type="spellEnd"/>
+              <w:t>(multi-)select line</w:t>
+            </w:r>
           </w:p>
         </w:tc>
       </w:tr>
@@ -914,13 +436,8 @@
             <w:tcW w:w="2159" w:type="dxa"/>
           </w:tcPr>
           <w:p>
-            <w:proofErr w:type="spellStart"/>
-            <w:r>
-              <w:t>cmd</w:t>
-            </w:r>
-            <w:proofErr w:type="spellEnd"/>
-            <w:r>
-              <w:t>-d</w:t>
+            <w:r>
+              <w:t>cmd-d</w:t>
             </w:r>
           </w:p>
         </w:tc>
@@ -930,21 +447,8 @@
           </w:tcPr>
           <w:p>
             <w:r>
-              <w:t>(multi-)</w:t>
-            </w:r>
-            <w:proofErr w:type="spellStart"/>
-            <w:r>
-              <w:t>select</w:t>
-            </w:r>
-            <w:proofErr w:type="spellEnd"/>
-            <w:r>
-              <w:t xml:space="preserve"> </w:t>
-            </w:r>
-            <w:proofErr w:type="spellStart"/>
-            <w:r>
-              <w:t>word</w:t>
-            </w:r>
-            <w:proofErr w:type="spellEnd"/>
+              <w:t>(multi-)select word</w:t>
+            </w:r>
           </w:p>
         </w:tc>
       </w:tr>
@@ -955,21 +459,8 @@
           </w:tcPr>
           <w:p>
             <w:r>
-              <w:t>alt-</w:t>
-            </w:r>
-            <w:proofErr w:type="spellStart"/>
-            <w:r>
-              <w:t>shift</w:t>
-            </w:r>
-            <w:proofErr w:type="spellEnd"/>
-            <w:r>
-              <w:t>-</w:t>
-            </w:r>
-            <w:proofErr w:type="spellStart"/>
-            <w:r>
-              <w:t>up</w:t>
-            </w:r>
-            <w:proofErr w:type="spellEnd"/>
+              <w:t>alt-shift-up</w:t>
+            </w:r>
           </w:p>
         </w:tc>
         <w:tc>
@@ -977,43 +468,9 @@
             <w:tcW w:w="2160" w:type="dxa"/>
           </w:tcPr>
           <w:p>
-            <w:proofErr w:type="spellStart"/>
-            <w:r>
-              <w:t>insert</w:t>
-            </w:r>
-            <w:proofErr w:type="spellEnd"/>
-            <w:r>
-              <w:t xml:space="preserve"> </w:t>
-            </w:r>
-            <w:proofErr w:type="spellStart"/>
-            <w:r>
-              <w:t>selection</w:t>
-            </w:r>
-            <w:proofErr w:type="spellEnd"/>
-            <w:r>
-              <w:t xml:space="preserve"> </w:t>
-            </w:r>
-            <w:proofErr w:type="spellStart"/>
-            <w:r>
-              <w:t>cursor</w:t>
-            </w:r>
-            <w:proofErr w:type="spellEnd"/>
-            <w:r>
-              <w:t xml:space="preserve"> on </w:t>
-            </w:r>
-            <w:proofErr w:type="spellStart"/>
-            <w:r>
-              <w:t>line</w:t>
-            </w:r>
-            <w:proofErr w:type="spellEnd"/>
-            <w:r>
-              <w:t xml:space="preserve"> </w:t>
-            </w:r>
-            <w:proofErr w:type="spellStart"/>
-            <w:r>
-              <w:t>up</w:t>
-            </w:r>
-            <w:proofErr w:type="spellEnd"/>
+            <w:r>
+              <w:t>insert selection cursor on line up</w:t>
+            </w:r>
           </w:p>
         </w:tc>
       </w:tr>
@@ -1024,15 +481,7 @@
           </w:tcPr>
           <w:p>
             <w:r>
-              <w:t>alt-</w:t>
-            </w:r>
-            <w:proofErr w:type="spellStart"/>
-            <w:r>
-              <w:t>shift</w:t>
-            </w:r>
-            <w:proofErr w:type="spellEnd"/>
-            <w:r>
-              <w:t>-down</w:t>
+              <w:t>alt-shift-down</w:t>
             </w:r>
           </w:p>
         </w:tc>
@@ -1041,43 +490,9 @@
             <w:tcW w:w="2160" w:type="dxa"/>
           </w:tcPr>
           <w:p>
-            <w:proofErr w:type="spellStart"/>
-            <w:r>
-              <w:t>insert</w:t>
-            </w:r>
-            <w:proofErr w:type="spellEnd"/>
-            <w:r>
-              <w:t xml:space="preserve"> </w:t>
-            </w:r>
-            <w:proofErr w:type="spellStart"/>
-            <w:r>
-              <w:t>selection</w:t>
-            </w:r>
-            <w:proofErr w:type="spellEnd"/>
-            <w:r>
-              <w:t xml:space="preserve"> </w:t>
-            </w:r>
-            <w:proofErr w:type="spellStart"/>
-            <w:r>
-              <w:t>cursor</w:t>
-            </w:r>
-            <w:proofErr w:type="spellEnd"/>
-            <w:r>
-              <w:t xml:space="preserve"> on </w:t>
-            </w:r>
-            <w:proofErr w:type="spellStart"/>
-            <w:r>
-              <w:t>line</w:t>
-            </w:r>
-            <w:proofErr w:type="spellEnd"/>
-            <w:r>
-              <w:t xml:space="preserve"> </w:t>
-            </w:r>
-            <w:proofErr w:type="spellStart"/>
-            <w:r>
-              <w:t>up</w:t>
-            </w:r>
-            <w:proofErr w:type="spellEnd"/>
+            <w:r>
+              <w:t>insert selection cursor on line up</w:t>
+            </w:r>
           </w:p>
         </w:tc>
       </w:tr>
@@ -1088,13 +503,8 @@
           </w:tcPr>
           <w:p>
             <w:r>
-              <w:t>alt-</w:t>
-            </w:r>
-            <w:proofErr w:type="spellStart"/>
-            <w:r>
-              <w:t>click</w:t>
-            </w:r>
-            <w:proofErr w:type="spellEnd"/>
+              <w:t>alt-click</w:t>
+            </w:r>
           </w:p>
         </w:tc>
         <w:tc>
@@ -1102,35 +512,9 @@
             <w:tcW w:w="2160" w:type="dxa"/>
           </w:tcPr>
           <w:p>
-            <w:proofErr w:type="spellStart"/>
-            <w:r>
-              <w:t>add</w:t>
-            </w:r>
-            <w:proofErr w:type="spellEnd"/>
-            <w:r>
-              <w:t xml:space="preserve"> </w:t>
-            </w:r>
-            <w:proofErr w:type="spellStart"/>
-            <w:r>
-              <w:t>new</w:t>
-            </w:r>
-            <w:proofErr w:type="spellEnd"/>
-            <w:r>
-              <w:t xml:space="preserve"> </w:t>
-            </w:r>
-            <w:proofErr w:type="spellStart"/>
-            <w:r>
-              <w:t>selection</w:t>
-            </w:r>
-            <w:proofErr w:type="spellEnd"/>
-            <w:r>
-              <w:t xml:space="preserve"> </w:t>
-            </w:r>
-            <w:proofErr w:type="spellStart"/>
-            <w:r>
-              <w:t>cursor</w:t>
-            </w:r>
-            <w:proofErr w:type="spellEnd"/>
+            <w:r>
+              <w:t>add new selection cursor</w:t>
+            </w:r>
           </w:p>
         </w:tc>
       </w:tr>
@@ -1140,16 +524,11 @@
             <w:tcW w:w="2159" w:type="dxa"/>
           </w:tcPr>
           <w:p>
-            <w:proofErr w:type="spellStart"/>
             <w:r>
               <w:t>ctrl-shift-</w:t>
             </w:r>
             <w:r>
-              <w:t>up</w:t>
-            </w:r>
-            <w:proofErr w:type="spellEnd"/>
-            <w:r>
-              <w:t>/down</w:t>
+              <w:t>up/down</w:t>
             </w:r>
           </w:p>
         </w:tc>
@@ -1158,35 +537,9 @@
             <w:tcW w:w="2160" w:type="dxa"/>
           </w:tcPr>
           <w:p>
-            <w:proofErr w:type="spellStart"/>
-            <w:r>
-              <w:t>spawn</w:t>
-            </w:r>
-            <w:proofErr w:type="spellEnd"/>
-            <w:r>
-              <w:t xml:space="preserve"> </w:t>
-            </w:r>
-            <w:proofErr w:type="spellStart"/>
-            <w:r>
-              <w:t>new</w:t>
-            </w:r>
-            <w:proofErr w:type="spellEnd"/>
-            <w:r>
-              <w:t xml:space="preserve"> </w:t>
-            </w:r>
-            <w:proofErr w:type="spellStart"/>
-            <w:r>
-              <w:t>selection</w:t>
-            </w:r>
-            <w:proofErr w:type="spellEnd"/>
-            <w:r>
-              <w:t xml:space="preserve"> </w:t>
-            </w:r>
-            <w:proofErr w:type="spellStart"/>
-            <w:r>
-              <w:t>cursor</w:t>
-            </w:r>
-            <w:proofErr w:type="spellEnd"/>
+            <w:r>
+              <w:t>spawn new selection cursor</w:t>
+            </w:r>
           </w:p>
         </w:tc>
       </w:tr>
@@ -1195,19 +548,9 @@
       <w:pPr>
         <w:pStyle w:val="berschrift2"/>
       </w:pPr>
-      <w:proofErr w:type="spellStart"/>
-      <w:r>
-        <w:t>text</w:t>
-      </w:r>
-      <w:proofErr w:type="spellEnd"/>
-      <w:r>
-        <w:t xml:space="preserve"> </w:t>
-      </w:r>
-      <w:proofErr w:type="spellStart"/>
-      <w:r>
-        <w:t>manipulation</w:t>
-      </w:r>
-      <w:proofErr w:type="spellEnd"/>
+      <w:r>
+        <w:t>text manipulation</w:t>
+      </w:r>
     </w:p>
     <w:tbl>
       <w:tblPr>
@@ -1233,13 +576,8 @@
             <w:tcW w:w="2159" w:type="dxa"/>
           </w:tcPr>
           <w:p>
-            <w:proofErr w:type="spellStart"/>
-            <w:r>
-              <w:t>cmd</w:t>
-            </w:r>
-            <w:proofErr w:type="spellEnd"/>
-            <w:r>
-              <w:t>-x</w:t>
+            <w:r>
+              <w:t>cmd-x</w:t>
             </w:r>
           </w:p>
         </w:tc>
@@ -1248,19 +586,9 @@
             <w:tcW w:w="2160" w:type="dxa"/>
           </w:tcPr>
           <w:p>
-            <w:proofErr w:type="spellStart"/>
-            <w:r>
-              <w:t>delete</w:t>
-            </w:r>
-            <w:proofErr w:type="spellEnd"/>
-            <w:r>
-              <w:t xml:space="preserve"> </w:t>
-            </w:r>
-            <w:proofErr w:type="spellStart"/>
-            <w:r>
-              <w:t>line</w:t>
-            </w:r>
-            <w:proofErr w:type="spellEnd"/>
+            <w:r>
+              <w:t>delete line</w:t>
+            </w:r>
           </w:p>
         </w:tc>
       </w:tr>
@@ -1270,11 +598,9 @@
             <w:tcW w:w="2159" w:type="dxa"/>
           </w:tcPr>
           <w:p>
-            <w:proofErr w:type="spellStart"/>
             <w:r>
               <w:t>cmd-enter</w:t>
             </w:r>
-            <w:proofErr w:type="spellEnd"/>
           </w:p>
         </w:tc>
         <w:tc>
@@ -1282,43 +608,9 @@
             <w:tcW w:w="2160" w:type="dxa"/>
           </w:tcPr>
           <w:p>
-            <w:proofErr w:type="spellStart"/>
-            <w:r>
-              <w:t>insert</w:t>
-            </w:r>
-            <w:proofErr w:type="spellEnd"/>
-            <w:r>
-              <w:t xml:space="preserve"> </w:t>
-            </w:r>
-            <w:proofErr w:type="spellStart"/>
-            <w:r>
-              <w:t>new</w:t>
-            </w:r>
-            <w:proofErr w:type="spellEnd"/>
-            <w:r>
-              <w:t xml:space="preserve"> </w:t>
-            </w:r>
-            <w:proofErr w:type="spellStart"/>
-            <w:r>
-              <w:t>line</w:t>
-            </w:r>
-            <w:proofErr w:type="spellEnd"/>
-            <w:r>
-              <w:t xml:space="preserve"> after </w:t>
-            </w:r>
-            <w:proofErr w:type="spellStart"/>
-            <w:r>
-              <w:t>current</w:t>
-            </w:r>
-            <w:proofErr w:type="spellEnd"/>
-            <w:r>
-              <w:t xml:space="preserve"> </w:t>
-            </w:r>
-            <w:proofErr w:type="spellStart"/>
-            <w:r>
-              <w:t>line</w:t>
-            </w:r>
-            <w:proofErr w:type="spellEnd"/>
+            <w:r>
+              <w:t>insert new line after current line</w:t>
+            </w:r>
           </w:p>
         </w:tc>
       </w:tr>
@@ -1328,11 +620,9 @@
             <w:tcW w:w="2159" w:type="dxa"/>
           </w:tcPr>
           <w:p>
-            <w:proofErr w:type="spellStart"/>
             <w:r>
               <w:t>cmd-shift-enter</w:t>
             </w:r>
-            <w:proofErr w:type="spellEnd"/>
           </w:p>
         </w:tc>
         <w:tc>
@@ -1340,51 +630,9 @@
             <w:tcW w:w="2160" w:type="dxa"/>
           </w:tcPr>
           <w:p>
-            <w:proofErr w:type="spellStart"/>
-            <w:r>
-              <w:t>insert</w:t>
-            </w:r>
-            <w:proofErr w:type="spellEnd"/>
-            <w:r>
-              <w:t xml:space="preserve"> </w:t>
-            </w:r>
-            <w:proofErr w:type="spellStart"/>
-            <w:r>
-              <w:t>new</w:t>
-            </w:r>
-            <w:proofErr w:type="spellEnd"/>
-            <w:r>
-              <w:t xml:space="preserve"> </w:t>
-            </w:r>
-            <w:proofErr w:type="spellStart"/>
-            <w:r>
-              <w:t>line</w:t>
-            </w:r>
-            <w:proofErr w:type="spellEnd"/>
-            <w:r>
-              <w:t xml:space="preserve"> </w:t>
-            </w:r>
-            <w:proofErr w:type="spellStart"/>
-            <w:r>
-              <w:t>above</w:t>
-            </w:r>
-            <w:proofErr w:type="spellEnd"/>
-            <w:r>
-              <w:t xml:space="preserve"> </w:t>
-            </w:r>
-            <w:proofErr w:type="spellStart"/>
-            <w:r>
-              <w:t>current</w:t>
-            </w:r>
-            <w:proofErr w:type="spellEnd"/>
-            <w:r>
-              <w:t xml:space="preserve"> </w:t>
-            </w:r>
-            <w:proofErr w:type="spellStart"/>
-            <w:r>
-              <w:t>line</w:t>
-            </w:r>
-            <w:proofErr w:type="spellEnd"/>
+            <w:r>
+              <w:t>insert new line above current line</w:t>
+            </w:r>
           </w:p>
         </w:tc>
       </w:tr>
@@ -1394,13 +642,8 @@
             <w:tcW w:w="2159" w:type="dxa"/>
           </w:tcPr>
           <w:p>
-            <w:proofErr w:type="spellStart"/>
-            <w:r>
-              <w:t>ctrl</w:t>
-            </w:r>
-            <w:proofErr w:type="spellEnd"/>
-            <w:r>
-              <w:t>-k</w:t>
+            <w:r>
+              <w:t>ctrl-k</w:t>
             </w:r>
           </w:p>
         </w:tc>
@@ -1409,35 +652,9 @@
             <w:tcW w:w="2160" w:type="dxa"/>
           </w:tcPr>
           <w:p>
-            <w:proofErr w:type="spellStart"/>
-            <w:r>
-              <w:t>delete</w:t>
-            </w:r>
-            <w:proofErr w:type="spellEnd"/>
-            <w:r>
-              <w:t xml:space="preserve"> </w:t>
-            </w:r>
-            <w:proofErr w:type="spellStart"/>
-            <w:r>
-              <w:t>to</w:t>
-            </w:r>
-            <w:proofErr w:type="spellEnd"/>
-            <w:r>
-              <w:t xml:space="preserve"> end </w:t>
-            </w:r>
-            <w:proofErr w:type="spellStart"/>
-            <w:r>
-              <w:t>of</w:t>
-            </w:r>
-            <w:proofErr w:type="spellEnd"/>
-            <w:r>
-              <w:t xml:space="preserve"> </w:t>
-            </w:r>
-            <w:proofErr w:type="spellStart"/>
-            <w:r>
-              <w:t>line</w:t>
-            </w:r>
-            <w:proofErr w:type="spellEnd"/>
+            <w:r>
+              <w:t>delete to end of line</w:t>
+            </w:r>
           </w:p>
         </w:tc>
       </w:tr>
@@ -1447,11 +664,9 @@
             <w:tcW w:w="2159" w:type="dxa"/>
           </w:tcPr>
           <w:p>
-            <w:proofErr w:type="spellStart"/>
             <w:r>
               <w:t>cmd-backspace</w:t>
             </w:r>
-            <w:proofErr w:type="spellEnd"/>
           </w:p>
         </w:tc>
         <w:tc>
@@ -1459,43 +674,9 @@
             <w:tcW w:w="2160" w:type="dxa"/>
           </w:tcPr>
           <w:p>
-            <w:proofErr w:type="spellStart"/>
-            <w:r>
-              <w:t>delete</w:t>
-            </w:r>
-            <w:proofErr w:type="spellEnd"/>
-            <w:r>
-              <w:t xml:space="preserve"> </w:t>
-            </w:r>
-            <w:proofErr w:type="spellStart"/>
-            <w:r>
-              <w:t>to</w:t>
-            </w:r>
-            <w:proofErr w:type="spellEnd"/>
-            <w:r>
-              <w:t xml:space="preserve"> </w:t>
-            </w:r>
-            <w:proofErr w:type="spellStart"/>
-            <w:r>
-              <w:t>start</w:t>
-            </w:r>
-            <w:proofErr w:type="spellEnd"/>
-            <w:r>
-              <w:t xml:space="preserve"> </w:t>
-            </w:r>
-            <w:proofErr w:type="spellStart"/>
-            <w:r>
-              <w:t>of</w:t>
-            </w:r>
-            <w:proofErr w:type="spellEnd"/>
-            <w:r>
-              <w:t xml:space="preserve"> </w:t>
-            </w:r>
-            <w:proofErr w:type="spellStart"/>
-            <w:r>
-              <w:t>line</w:t>
-            </w:r>
-            <w:proofErr w:type="spellEnd"/>
+            <w:r>
+              <w:t>delete to start of line</w:t>
+            </w:r>
           </w:p>
         </w:tc>
       </w:tr>
@@ -1505,21 +686,8 @@
             <w:tcW w:w="2159" w:type="dxa"/>
           </w:tcPr>
           <w:p>
-            <w:proofErr w:type="spellStart"/>
-            <w:r>
-              <w:t>cmd</w:t>
-            </w:r>
-            <w:proofErr w:type="spellEnd"/>
-            <w:r>
-              <w:t>-</w:t>
-            </w:r>
-            <w:proofErr w:type="spellStart"/>
-            <w:r>
-              <w:t>shift</w:t>
-            </w:r>
-            <w:proofErr w:type="spellEnd"/>
-            <w:r>
-              <w:t>-d</w:t>
+            <w:r>
+              <w:t>cmd-shift-d</w:t>
             </w:r>
           </w:p>
         </w:tc>
@@ -1528,27 +696,9 @@
             <w:tcW w:w="2160" w:type="dxa"/>
           </w:tcPr>
           <w:p>
-            <w:proofErr w:type="spellStart"/>
-            <w:r>
-              <w:t>duplicate</w:t>
-            </w:r>
-            <w:proofErr w:type="spellEnd"/>
-            <w:r>
-              <w:t xml:space="preserve"> </w:t>
-            </w:r>
-            <w:proofErr w:type="spellStart"/>
-            <w:r>
-              <w:t>current</w:t>
-            </w:r>
-            <w:proofErr w:type="spellEnd"/>
-            <w:r>
-              <w:t xml:space="preserve"> </w:t>
-            </w:r>
-            <w:proofErr w:type="spellStart"/>
-            <w:r>
-              <w:t>line</w:t>
-            </w:r>
-            <w:proofErr w:type="spellEnd"/>
+            <w:r>
+              <w:t>duplicate current line</w:t>
+            </w:r>
           </w:p>
         </w:tc>
       </w:tr>
@@ -1558,21 +708,8 @@
             <w:tcW w:w="2159" w:type="dxa"/>
           </w:tcPr>
           <w:p>
-            <w:proofErr w:type="spellStart"/>
-            <w:r>
-              <w:t>cmd</w:t>
-            </w:r>
-            <w:proofErr w:type="spellEnd"/>
-            <w:r>
-              <w:t xml:space="preserve">-k, </w:t>
-            </w:r>
-            <w:proofErr w:type="spellStart"/>
-            <w:r>
-              <w:t>cmd</w:t>
-            </w:r>
-            <w:proofErr w:type="spellEnd"/>
-            <w:r>
-              <w:t>-u</w:t>
+            <w:r>
+              <w:t>cmd-k, cmd-u</w:t>
             </w:r>
           </w:p>
         </w:tc>
@@ -1581,11 +718,9 @@
             <w:tcW w:w="2160" w:type="dxa"/>
           </w:tcPr>
           <w:p>
-            <w:proofErr w:type="spellStart"/>
             <w:r>
               <w:t>uppercase</w:t>
             </w:r>
-            <w:proofErr w:type="spellEnd"/>
           </w:p>
         </w:tc>
       </w:tr>
@@ -1595,21 +730,8 @@
             <w:tcW w:w="2159" w:type="dxa"/>
           </w:tcPr>
           <w:p>
-            <w:proofErr w:type="spellStart"/>
-            <w:r>
-              <w:t>cmd</w:t>
-            </w:r>
-            <w:proofErr w:type="spellEnd"/>
-            <w:r>
-              <w:t xml:space="preserve">-k, </w:t>
-            </w:r>
-            <w:proofErr w:type="spellStart"/>
-            <w:r>
-              <w:t>cmd</w:t>
-            </w:r>
-            <w:proofErr w:type="spellEnd"/>
-            <w:r>
-              <w:t>-l</w:t>
+            <w:r>
+              <w:t>cmd-k, cmd-l</w:t>
             </w:r>
           </w:p>
         </w:tc>
@@ -1618,11 +740,9 @@
             <w:tcW w:w="2160" w:type="dxa"/>
           </w:tcPr>
           <w:p>
-            <w:proofErr w:type="spellStart"/>
             <w:r>
               <w:t>lowercase</w:t>
             </w:r>
-            <w:proofErr w:type="spellEnd"/>
           </w:p>
         </w:tc>
       </w:tr>
@@ -1632,11 +752,9 @@
             <w:tcW w:w="2159" w:type="dxa"/>
           </w:tcPr>
           <w:p>
-            <w:proofErr w:type="spellStart"/>
             <w:r>
               <w:t>ctrl-space</w:t>
             </w:r>
-            <w:proofErr w:type="spellEnd"/>
           </w:p>
         </w:tc>
         <w:tc>
@@ -1644,19 +762,9 @@
             <w:tcW w:w="2160" w:type="dxa"/>
           </w:tcPr>
           <w:p>
-            <w:proofErr w:type="spellStart"/>
-            <w:r>
-              <w:t>code</w:t>
-            </w:r>
-            <w:proofErr w:type="spellEnd"/>
-            <w:r>
-              <w:t xml:space="preserve"> </w:t>
-            </w:r>
-            <w:proofErr w:type="spellStart"/>
-            <w:r>
-              <w:t>completion</w:t>
-            </w:r>
-            <w:proofErr w:type="spellEnd"/>
+            <w:r>
+              <w:t>code completion</w:t>
+            </w:r>
           </w:p>
         </w:tc>
       </w:tr>
@@ -1676,19 +784,9 @@
             <w:tcW w:w="2160" w:type="dxa"/>
           </w:tcPr>
           <w:p>
-            <w:proofErr w:type="spellStart"/>
-            <w:r>
-              <w:t>toggle</w:t>
-            </w:r>
-            <w:proofErr w:type="spellEnd"/>
-            <w:r>
-              <w:t xml:space="preserve"> </w:t>
-            </w:r>
-            <w:proofErr w:type="spellStart"/>
-            <w:r>
-              <w:t>comment</w:t>
-            </w:r>
-            <w:proofErr w:type="spellEnd"/>
+            <w:r>
+              <w:t>toggle comment</w:t>
+            </w:r>
           </w:p>
         </w:tc>
       </w:tr>
@@ -1698,21 +796,8 @@
         <w:pStyle w:val="berschrift2"/>
       </w:pPr>
       <w:r>
-        <w:t xml:space="preserve">find </w:t>
-      </w:r>
-      <w:proofErr w:type="spellStart"/>
-      <w:r>
-        <w:t>and</w:t>
-      </w:r>
-      <w:proofErr w:type="spellEnd"/>
-      <w:r>
-        <w:t xml:space="preserve"> </w:t>
-      </w:r>
-      <w:proofErr w:type="spellStart"/>
-      <w:r>
-        <w:t>replace</w:t>
-      </w:r>
-      <w:proofErr w:type="spellEnd"/>
+        <w:t>find and replace</w:t>
+      </w:r>
     </w:p>
     <w:tbl>
       <w:tblPr>
@@ -1738,13 +823,8 @@
             <w:tcW w:w="2159" w:type="dxa"/>
           </w:tcPr>
           <w:p>
-            <w:proofErr w:type="spellStart"/>
-            <w:r>
-              <w:t>cmd</w:t>
-            </w:r>
-            <w:proofErr w:type="spellEnd"/>
-            <w:r>
-              <w:t>-f</w:t>
+            <w:r>
+              <w:t>cmd-f</w:t>
             </w:r>
           </w:p>
         </w:tc>
@@ -1765,21 +845,8 @@
             <w:tcW w:w="2159" w:type="dxa"/>
           </w:tcPr>
           <w:p>
-            <w:proofErr w:type="spellStart"/>
-            <w:r>
-              <w:t>cmd</w:t>
-            </w:r>
-            <w:proofErr w:type="spellEnd"/>
-            <w:r>
-              <w:t>-</w:t>
-            </w:r>
-            <w:proofErr w:type="spellStart"/>
-            <w:r>
-              <w:t>shift</w:t>
-            </w:r>
-            <w:proofErr w:type="spellEnd"/>
-            <w:r>
-              <w:t>-f</w:t>
+            <w:r>
+              <w:t>cmd-shift-f</w:t>
             </w:r>
           </w:p>
         </w:tc>
@@ -1792,24 +859,11 @@
               <w:t xml:space="preserve">find </w:t>
             </w:r>
             <w:r>
-              <w:t>/</w:t>
-            </w:r>
-            <w:proofErr w:type="spellStart"/>
-            <w:r>
-              <w:t>replace</w:t>
-            </w:r>
-            <w:proofErr w:type="spellEnd"/>
-            <w:r>
-              <w:t xml:space="preserve"> </w:t>
-            </w:r>
-            <w:r>
-              <w:t xml:space="preserve">in </w:t>
-            </w:r>
-            <w:proofErr w:type="spellStart"/>
-            <w:r>
-              <w:t>files</w:t>
-            </w:r>
-            <w:proofErr w:type="spellEnd"/>
+              <w:t xml:space="preserve">/replace </w:t>
+            </w:r>
+            <w:r>
+              <w:t>in files</w:t>
+            </w:r>
           </w:p>
         </w:tc>
       </w:tr>
@@ -1819,13 +873,8 @@
             <w:tcW w:w="2159" w:type="dxa"/>
           </w:tcPr>
           <w:p>
-            <w:proofErr w:type="spellStart"/>
-            <w:r>
-              <w:t>cmd</w:t>
-            </w:r>
-            <w:proofErr w:type="spellEnd"/>
-            <w:r>
-              <w:t>-alt-f</w:t>
+            <w:r>
+              <w:t>cmd-alt-f</w:t>
             </w:r>
           </w:p>
         </w:tc>
@@ -1834,14 +883,12 @@
             <w:tcW w:w="2160" w:type="dxa"/>
           </w:tcPr>
           <w:p>
-            <w:proofErr w:type="spellStart"/>
             <w:r>
               <w:t>r</w:t>
             </w:r>
             <w:r>
               <w:t>eplace</w:t>
             </w:r>
-            <w:proofErr w:type="spellEnd"/>
           </w:p>
         </w:tc>
       </w:tr>
@@ -1851,13 +898,8 @@
             <w:tcW w:w="2159" w:type="dxa"/>
           </w:tcPr>
           <w:p>
-            <w:proofErr w:type="spellStart"/>
-            <w:r>
-              <w:t>cmd</w:t>
-            </w:r>
-            <w:proofErr w:type="spellEnd"/>
-            <w:r>
-              <w:t>-alt-e</w:t>
+            <w:r>
+              <w:t>cmd-alt-e</w:t>
             </w:r>
           </w:p>
         </w:tc>
@@ -1866,19 +908,9 @@
             <w:tcW w:w="2160" w:type="dxa"/>
           </w:tcPr>
           <w:p>
-            <w:proofErr w:type="spellStart"/>
-            <w:r>
-              <w:t>replace</w:t>
-            </w:r>
-            <w:proofErr w:type="spellEnd"/>
-            <w:r>
-              <w:t xml:space="preserve"> </w:t>
-            </w:r>
-            <w:proofErr w:type="spellStart"/>
-            <w:r>
-              <w:t>next</w:t>
-            </w:r>
-            <w:proofErr w:type="spellEnd"/>
+            <w:r>
+              <w:t>replace next</w:t>
+            </w:r>
           </w:p>
         </w:tc>
       </w:tr>
@@ -1888,19 +920,9 @@
             <w:tcW w:w="2159" w:type="dxa"/>
           </w:tcPr>
           <w:p>
-            <w:proofErr w:type="spellStart"/>
-            <w:r>
-              <w:t>ctrl</w:t>
-            </w:r>
-            <w:proofErr w:type="spellEnd"/>
-            <w:r>
-              <w:t>-alt-</w:t>
-            </w:r>
-            <w:proofErr w:type="spellStart"/>
-            <w:r>
-              <w:t>enter</w:t>
-            </w:r>
-            <w:proofErr w:type="spellEnd"/>
+            <w:r>
+              <w:t>ctrl-alt-enter</w:t>
+            </w:r>
           </w:p>
         </w:tc>
         <w:tc>
@@ -1908,40 +930,11 @@
             <w:tcW w:w="2160" w:type="dxa"/>
           </w:tcPr>
           <w:p>
-            <w:proofErr w:type="spellStart"/>
-            <w:r>
-              <w:t>replace</w:t>
-            </w:r>
-            <w:proofErr w:type="spellEnd"/>
-            <w:r>
-              <w:t xml:space="preserve"> all</w:t>
-            </w:r>
-            <w:r>
-              <w:t xml:space="preserve"> (</w:t>
-            </w:r>
-            <w:proofErr w:type="spellStart"/>
-            <w:r>
-              <w:t>only</w:t>
-            </w:r>
-            <w:proofErr w:type="spellEnd"/>
-            <w:r>
-              <w:t xml:space="preserve"> in </w:t>
-            </w:r>
-            <w:proofErr w:type="spellStart"/>
-            <w:r>
-              <w:t>replace</w:t>
-            </w:r>
-            <w:proofErr w:type="spellEnd"/>
-            <w:r>
-              <w:t xml:space="preserve"> </w:t>
-            </w:r>
-            <w:proofErr w:type="spellStart"/>
-            <w:r>
-              <w:t>mode</w:t>
-            </w:r>
-            <w:proofErr w:type="spellEnd"/>
-            <w:r>
-              <w:t>)</w:t>
+            <w:r>
+              <w:t>replace all</w:t>
+            </w:r>
+            <w:r>
+              <w:t xml:space="preserve"> (only in replace mode)</w:t>
             </w:r>
           </w:p>
         </w:tc>
@@ -1952,21 +945,8 @@
             <w:tcW w:w="2159" w:type="dxa"/>
           </w:tcPr>
           <w:p>
-            <w:proofErr w:type="spellStart"/>
-            <w:r>
-              <w:t>ctrl</w:t>
-            </w:r>
-            <w:proofErr w:type="spellEnd"/>
-            <w:r>
-              <w:t>-</w:t>
-            </w:r>
-            <w:proofErr w:type="spellStart"/>
-            <w:r>
-              <w:t>cmd</w:t>
-            </w:r>
-            <w:proofErr w:type="spellEnd"/>
-            <w:r>
-              <w:t>-g</w:t>
+            <w:r>
+              <w:t>ctrl-cmd-g</w:t>
             </w:r>
           </w:p>
         </w:tc>
@@ -1975,19 +955,9 @@
             <w:tcW w:w="2160" w:type="dxa"/>
           </w:tcPr>
           <w:p>
-            <w:proofErr w:type="spellStart"/>
-            <w:r>
-              <w:t>select</w:t>
-            </w:r>
-            <w:proofErr w:type="spellEnd"/>
-            <w:r>
-              <w:t xml:space="preserve"> all in </w:t>
-            </w:r>
-            <w:proofErr w:type="spellStart"/>
-            <w:r>
-              <w:t>file</w:t>
-            </w:r>
-            <w:proofErr w:type="spellEnd"/>
+            <w:r>
+              <w:t>select all in file</w:t>
+            </w:r>
           </w:p>
         </w:tc>
       </w:tr>
@@ -2010,11 +980,9 @@
       <w:pPr>
         <w:pStyle w:val="berschrift2"/>
       </w:pPr>
-      <w:proofErr w:type="spellStart"/>
       <w:r>
         <w:t>tools</w:t>
       </w:r>
-      <w:proofErr w:type="spellEnd"/>
     </w:p>
     <w:tbl>
       <w:tblPr>
@@ -2040,21 +1008,8 @@
             <w:tcW w:w="2159" w:type="dxa"/>
           </w:tcPr>
           <w:p>
-            <w:proofErr w:type="spellStart"/>
-            <w:r>
-              <w:t>cmd</w:t>
-            </w:r>
-            <w:proofErr w:type="spellEnd"/>
-            <w:r>
-              <w:t>-</w:t>
-            </w:r>
-            <w:proofErr w:type="spellStart"/>
-            <w:r>
-              <w:t>shif</w:t>
-            </w:r>
-            <w:proofErr w:type="spellEnd"/>
-            <w:r>
-              <w:t>-p</w:t>
+            <w:r>
+              <w:t>cmd-shif-p</w:t>
             </w:r>
           </w:p>
         </w:tc>
@@ -2064,21 +1019,8 @@
           </w:tcPr>
           <w:p>
             <w:r>
-              <w:t xml:space="preserve">open </w:t>
-            </w:r>
-            <w:proofErr w:type="spellStart"/>
-            <w:r>
-              <w:t>command</w:t>
-            </w:r>
-            <w:proofErr w:type="spellEnd"/>
-            <w:r>
-              <w:t xml:space="preserve"> </w:t>
-            </w:r>
-            <w:proofErr w:type="spellStart"/>
-            <w:r>
-              <w:t>pannel</w:t>
-            </w:r>
-            <w:proofErr w:type="spellEnd"/>
+              <w:t>open command pannel</w:t>
+            </w:r>
           </w:p>
         </w:tc>
       </w:tr>
@@ -2185,6 +1127,7 @@
               <w:temporary/>
               <w:showingPlcHdr/>
             </w:sdtPr>
+            <w:sdtEndPr/>
             <w:sdtContent>
               <w:r>
                 <w:rPr>
@@ -2308,9 +1251,9 @@
       <w:tblLook w:val="04A0" w:firstRow="1" w:lastRow="0" w:firstColumn="1" w:lastColumn="0" w:noHBand="0" w:noVBand="1"/>
     </w:tblPr>
     <w:tblGrid>
-      <w:gridCol w:w="3160"/>
-      <w:gridCol w:w="2962"/>
-      <w:gridCol w:w="3160"/>
+      <w:gridCol w:w="3106"/>
+      <w:gridCol w:w="3069"/>
+      <w:gridCol w:w="3107"/>
     </w:tblGrid>
     <w:tr>
       <w:trPr>
@@ -2356,37 +1299,26 @@
               <w:color w:val="365F91" w:themeColor="accent1" w:themeShade="BF"/>
             </w:rPr>
           </w:pPr>
-          <w:proofErr w:type="spellStart"/>
           <w:r>
             <w:rPr>
               <w:rFonts w:ascii="Cambria" w:hAnsi="Cambria"/>
               <w:color w:val="365F91" w:themeColor="accent1" w:themeShade="BF"/>
             </w:rPr>
-            <w:t>powerd</w:t>
+            <w:t>power</w:t>
           </w:r>
-          <w:proofErr w:type="spellEnd"/>
           <w:r>
             <w:rPr>
               <w:rFonts w:ascii="Cambria" w:hAnsi="Cambria"/>
               <w:color w:val="365F91" w:themeColor="accent1" w:themeShade="BF"/>
             </w:rPr>
-            <w:t xml:space="preserve"> </w:t>
+            <w:t>e</w:t>
           </w:r>
-          <w:proofErr w:type="spellStart"/>
           <w:r>
             <w:rPr>
               <w:rFonts w:ascii="Cambria" w:hAnsi="Cambria"/>
               <w:color w:val="365F91" w:themeColor="accent1" w:themeShade="BF"/>
             </w:rPr>
-            <w:t>by</w:t>
-          </w:r>
-          <w:proofErr w:type="spellEnd"/>
-          <w:r>
-            <w:rPr>
-              <w:rFonts w:ascii="Cambria" w:hAnsi="Cambria"/>
-              <w:color w:val="365F91" w:themeColor="accent1" w:themeShade="BF"/>
-            </w:rPr>
-            <w:t xml:space="preserve"> softwareinmotion</w:t>
+            <w:t>d by softwareinmotion</w:t>
           </w:r>
         </w:p>
       </w:tc>
@@ -3415,14 +2347,14 @@
     <w:charset w:val="4E"/>
     <w:family w:val="auto"/>
     <w:pitch w:val="variable"/>
-    <w:sig w:usb0="E00002FF" w:usb1="6AC7FDFB" w:usb2="00000012" w:usb3="00000000" w:csb0="0002009F" w:csb1="00000000"/>
+    <w:sig w:usb0="00000001" w:usb1="08070000" w:usb2="00000010" w:usb3="00000000" w:csb0="00020000" w:csb1="00000000"/>
   </w:font>
   <w:font w:name="Times New Roman">
     <w:panose1 w:val="02020603050405020304"/>
     <w:charset w:val="00"/>
     <w:family w:val="auto"/>
     <w:pitch w:val="variable"/>
-    <w:sig w:usb0="E0002AFF" w:usb1="C0007841" w:usb2="00000009" w:usb3="00000000" w:csb0="000001FF" w:csb1="00000000"/>
+    <w:sig w:usb0="E0002AEF" w:usb1="C0007841" w:usb2="00000009" w:usb3="00000000" w:csb0="000001FF" w:csb1="00000000"/>
   </w:font>
   <w:font w:name="PFDinTextPro-Regular">
     <w:panose1 w:val="02000506020000020004"/>
@@ -3435,7 +2367,7 @@
     <w:charset w:val="4E"/>
     <w:family w:val="auto"/>
     <w:pitch w:val="variable"/>
-    <w:sig w:usb0="E00002FF" w:usb1="6AC7FDFB" w:usb2="00000012" w:usb3="00000000" w:csb0="0002009F" w:csb1="00000000"/>
+    <w:sig w:usb0="00000001" w:usb1="08070000" w:usb2="00000010" w:usb3="00000000" w:csb0="00020000" w:csb1="00000000"/>
   </w:font>
   <w:font w:name="Courier">
     <w:panose1 w:val="02000500000000000000"/>
@@ -3456,7 +2388,7 @@
     <w:charset w:val="00"/>
     <w:family w:val="auto"/>
     <w:pitch w:val="variable"/>
-    <w:sig w:usb0="A10006FF" w:usb1="4000205B" w:usb2="00000010" w:usb3="00000000" w:csb0="0000019F" w:csb1="00000000"/>
+    <w:sig w:usb0="00000003" w:usb1="00000000" w:usb2="00000000" w:usb3="00000000" w:csb0="00000001" w:csb1="00000000"/>
   </w:font>
   <w:font w:name="Wingdings">
     <w:panose1 w:val="05000000000000000000"/>
@@ -4241,7 +3173,7 @@
 </file>
 
 <file path=customXml/itemProps1.xml><?xml version="1.0" encoding="utf-8"?>
-<ds:datastoreItem xmlns:ds="http://schemas.openxmlformats.org/officeDocument/2006/customXml" ds:itemID="{FDBB4816-A046-8040-B277-521374F06CC0}">
+<ds:datastoreItem xmlns:ds="http://schemas.openxmlformats.org/officeDocument/2006/customXml" ds:itemID="{899EEF0B-AB8E-BC47-8253-AD87747B090A}">
   <ds:schemaRefs>
     <ds:schemaRef ds:uri="http://schemas.openxmlformats.org/officeDocument/2006/bibliography"/>
   </ds:schemaRefs>

</xml_diff>